<commit_message>
Finishing off Data Representation section
</commit_message>
<xml_diff>
--- a/Classes/D210 - Representation and Reporting/presentation-outline.docx
+++ b/Classes/D210 - Representation and Reporting/presentation-outline.docx
@@ -364,15 +364,7 @@
           <w:bCs/>
           <w:u w:val="single"/>
         </w:rPr>
-        <w:t>U.S. Hospital Overall Star Ratings 2016-2020</w:t>
-      </w:r>
-      <w:r>
-        <w:rPr>
-          <w:b/>
-          <w:bCs/>
-          <w:u w:val="single"/>
-        </w:rPr>
-        <w:t>:</w:t>
+        <w:t>U.S. Hospital Overall Star Ratings 2016-2020:</w:t>
       </w:r>
     </w:p>
     <w:p>
@@ -422,13 +414,8 @@
           <w:numId w:val="9"/>
         </w:numPr>
       </w:pPr>
-      <w:proofErr w:type="gramStart"/>
-      <w:r>
-        <w:t>After conducting a thorough analysis of the comprehensive hospital ratings data alongside specific ratings, it</w:t>
-      </w:r>
-      <w:proofErr w:type="gramEnd"/>
-      <w:r>
-        <w:t xml:space="preserve"> became apparent that patient engagement in the scoring process was below optimal levels</w:t>
+      <w:r>
+        <w:t>After conducting a thorough analysis of the comprehensive hospital ratings data alongside specific ratings, it became apparent that patient engagement in the scoring process was below optimal levels</w:t>
       </w:r>
       <w:r>
         <w:t>. The number of patients leaving actionable ratings is quite low.</w:t>
@@ -467,23 +454,96 @@
     <w:p>
       <w:pPr>
         <w:pStyle w:val="Heading1"/>
-        <w:rPr>
-          <w:rFonts w:asciiTheme="minorHAnsi" w:eastAsiaTheme="minorHAnsi" w:hAnsiTheme="minorHAnsi" w:cstheme="minorBidi"/>
-          <w:color w:val="auto"/>
-          <w:sz w:val="22"/>
-          <w:szCs w:val="22"/>
-        </w:rPr>
-      </w:pPr>
-    </w:p>
-    <w:p>
-      <w:pPr>
-        <w:pStyle w:val="Heading1"/>
       </w:pPr>
       <w:r>
         <w:t>Two different data representations to serve as supporting evidence of results:</w:t>
       </w:r>
     </w:p>
     <w:p/>
+    <w:p>
+      <w:pPr>
+        <w:pStyle w:val="ListParagraph"/>
+        <w:numPr>
+          <w:ilvl w:val="0"/>
+          <w:numId w:val="11"/>
+        </w:numPr>
+      </w:pPr>
+      <w:r>
+        <w:t>‘Hospital Over All Rartings’ – horizonal grouped bar chart</w:t>
+      </w:r>
+    </w:p>
+    <w:p>
+      <w:pPr>
+        <w:pStyle w:val="ListParagraph"/>
+        <w:numPr>
+          <w:ilvl w:val="1"/>
+          <w:numId w:val="11"/>
+        </w:numPr>
+      </w:pPr>
+      <w:r>
+        <w:t>Displays missing data nicely grouped by score and year</w:t>
+      </w:r>
+    </w:p>
+    <w:p>
+      <w:pPr>
+        <w:pStyle w:val="ListParagraph"/>
+        <w:numPr>
+          <w:ilvl w:val="0"/>
+          <w:numId w:val="11"/>
+        </w:numPr>
+      </w:pPr>
+      <w:r>
+        <w:t>‘KPIs based on Medical Conditions’ – Pie charts</w:t>
+      </w:r>
+    </w:p>
+    <w:p>
+      <w:pPr>
+        <w:pStyle w:val="ListParagraph"/>
+        <w:numPr>
+          <w:ilvl w:val="1"/>
+          <w:numId w:val="11"/>
+        </w:numPr>
+      </w:pPr>
+      <w:r>
+        <w:t>Readmission National Ratings</w:t>
+      </w:r>
+    </w:p>
+    <w:p>
+      <w:pPr>
+        <w:pStyle w:val="ListParagraph"/>
+        <w:numPr>
+          <w:ilvl w:val="2"/>
+          <w:numId w:val="11"/>
+        </w:numPr>
+      </w:pPr>
+      <w:r>
+        <w:t>About ¼ is No Ratings</w:t>
+      </w:r>
+    </w:p>
+    <w:p>
+      <w:pPr>
+        <w:pStyle w:val="ListParagraph"/>
+        <w:numPr>
+          <w:ilvl w:val="1"/>
+          <w:numId w:val="11"/>
+        </w:numPr>
+      </w:pPr>
+      <w:r>
+        <w:t>Patient Experience National Average</w:t>
+      </w:r>
+    </w:p>
+    <w:p>
+      <w:pPr>
+        <w:pStyle w:val="ListParagraph"/>
+        <w:numPr>
+          <w:ilvl w:val="2"/>
+          <w:numId w:val="11"/>
+        </w:numPr>
+      </w:pPr>
+      <w:r>
+        <w:t>About ¼ is No Ratings</w:t>
+      </w:r>
+    </w:p>
     <w:p>
       <w:pPr>
         <w:pStyle w:val="Heading1"/>
@@ -522,7 +582,11 @@
         </w:numPr>
       </w:pPr>
       <w:r>
-        <w:t>Despite the limited data available on readmissions and ratings, both the Vice President of Hospital Operations and the Vice President of Research should collaboratively develop initiatives and policies aimed at enhancing hospitals' intervention strategies. The objective is to minimize readmissions and elevate hospital ratings across all recorded areas.</w:t>
+        <w:t xml:space="preserve">Despite the limited data available on readmissions and ratings, both the Vice President of Hospital Operations and the Vice President of Research should collaboratively develop initiatives </w:t>
+      </w:r>
+      <w:r>
+        <w:lastRenderedPageBreak/>
+        <w:t>and policies aimed at enhancing hospitals' intervention strategies. The objective is to minimize readmissions and elevate hospital ratings across all recorded areas.</w:t>
       </w:r>
     </w:p>
     <w:p>
@@ -1479,6 +1543,95 @@
     </w:lvl>
   </w:abstractNum>
   <w:abstractNum w:abstractNumId="9" w15:restartNumberingAfterBreak="0">
+    <w:nsid w:val="6C6C2CEF"/>
+    <w:multiLevelType w:val="hybridMultilevel"/>
+    <w:tmpl w:val="244CDF46"/>
+    <w:lvl w:ilvl="0" w:tplc="0409000F">
+      <w:start w:val="1"/>
+      <w:numFmt w:val="decimal"/>
+      <w:lvlText w:val="%1."/>
+      <w:lvlJc w:val="left"/>
+      <w:pPr>
+        <w:ind w:left="720" w:hanging="360"/>
+      </w:pPr>
+      <w:rPr>
+        <w:rFonts w:hint="default"/>
+      </w:rPr>
+    </w:lvl>
+    <w:lvl w:ilvl="1" w:tplc="04090019">
+      <w:start w:val="1"/>
+      <w:numFmt w:val="lowerLetter"/>
+      <w:lvlText w:val="%2."/>
+      <w:lvlJc w:val="left"/>
+      <w:pPr>
+        <w:ind w:left="1440" w:hanging="360"/>
+      </w:pPr>
+    </w:lvl>
+    <w:lvl w:ilvl="2" w:tplc="0409001B">
+      <w:start w:val="1"/>
+      <w:numFmt w:val="lowerRoman"/>
+      <w:lvlText w:val="%3."/>
+      <w:lvlJc w:val="right"/>
+      <w:pPr>
+        <w:ind w:left="2160" w:hanging="180"/>
+      </w:pPr>
+    </w:lvl>
+    <w:lvl w:ilvl="3" w:tplc="0409000F" w:tentative="1">
+      <w:start w:val="1"/>
+      <w:numFmt w:val="decimal"/>
+      <w:lvlText w:val="%4."/>
+      <w:lvlJc w:val="left"/>
+      <w:pPr>
+        <w:ind w:left="2880" w:hanging="360"/>
+      </w:pPr>
+    </w:lvl>
+    <w:lvl w:ilvl="4" w:tplc="04090019" w:tentative="1">
+      <w:start w:val="1"/>
+      <w:numFmt w:val="lowerLetter"/>
+      <w:lvlText w:val="%5."/>
+      <w:lvlJc w:val="left"/>
+      <w:pPr>
+        <w:ind w:left="3600" w:hanging="360"/>
+      </w:pPr>
+    </w:lvl>
+    <w:lvl w:ilvl="5" w:tplc="0409001B" w:tentative="1">
+      <w:start w:val="1"/>
+      <w:numFmt w:val="lowerRoman"/>
+      <w:lvlText w:val="%6."/>
+      <w:lvlJc w:val="right"/>
+      <w:pPr>
+        <w:ind w:left="4320" w:hanging="180"/>
+      </w:pPr>
+    </w:lvl>
+    <w:lvl w:ilvl="6" w:tplc="0409000F" w:tentative="1">
+      <w:start w:val="1"/>
+      <w:numFmt w:val="decimal"/>
+      <w:lvlText w:val="%7."/>
+      <w:lvlJc w:val="left"/>
+      <w:pPr>
+        <w:ind w:left="5040" w:hanging="360"/>
+      </w:pPr>
+    </w:lvl>
+    <w:lvl w:ilvl="7" w:tplc="04090019" w:tentative="1">
+      <w:start w:val="1"/>
+      <w:numFmt w:val="lowerLetter"/>
+      <w:lvlText w:val="%8."/>
+      <w:lvlJc w:val="left"/>
+      <w:pPr>
+        <w:ind w:left="5760" w:hanging="360"/>
+      </w:pPr>
+    </w:lvl>
+    <w:lvl w:ilvl="8" w:tplc="0409001B" w:tentative="1">
+      <w:start w:val="1"/>
+      <w:numFmt w:val="lowerRoman"/>
+      <w:lvlText w:val="%9."/>
+      <w:lvlJc w:val="right"/>
+      <w:pPr>
+        <w:ind w:left="6480" w:hanging="180"/>
+      </w:pPr>
+    </w:lvl>
+  </w:abstractNum>
+  <w:abstractNum w:abstractNumId="10" w15:restartNumberingAfterBreak="0">
     <w:nsid w:val="7E6117DC"/>
     <w:multiLevelType w:val="hybridMultilevel"/>
     <w:tmpl w:val="5016B494"/>
@@ -1613,13 +1766,16 @@
     <w:abstractNumId w:val="3"/>
   </w:num>
   <w:num w:numId="8" w16cid:durableId="2081975183">
-    <w:abstractNumId w:val="9"/>
+    <w:abstractNumId w:val="10"/>
   </w:num>
   <w:num w:numId="9" w16cid:durableId="323096306">
     <w:abstractNumId w:val="2"/>
   </w:num>
   <w:num w:numId="10" w16cid:durableId="1875076744">
     <w:abstractNumId w:val="5"/>
+  </w:num>
+  <w:num w:numId="11" w16cid:durableId="210701325">
+    <w:abstractNumId w:val="9"/>
   </w:num>
 </w:numbering>
 </file>

</xml_diff>